<commit_message>
editing and adding stuff to the final report
</commit_message>
<xml_diff>
--- a/pubformtemplate (1).docx
+++ b/pubformtemplate (1).docx
@@ -40,7 +40,7 @@
     <w:p>
       <w:pPr>
         <w:sectPr>
-          <w:footerReference w:type="even" r:id="rId7"/>
+          <w:footerReference w:type="even" r:id="rId8"/>
           <w:pgSz w:w="12240" w:h="15840" w:code="1"/>
           <w:pgMar w:top="1080" w:right="1080" w:bottom="1440" w:left="1080" w:header="720" w:footer="720" w:gutter="0"/>
           <w:cols w:space="720"/>
@@ -343,12 +343,20 @@
           <w:szCs w:val="22"/>
           <w:vertAlign w:val="superscript"/>
         </w:rPr>
-        <w:t xml:space="preserve"> [1]</w:t>
-      </w:r>
-      <w:r>
-        <w:rPr>
-          <w:sz w:val="22"/>
-          <w:szCs w:val="22"/>
+        <w:t xml:space="preserve"> </w:t>
+      </w:r>
+      <w:r>
+        <w:rPr>
+          <w:rStyle w:val="FootnoteReference"/>
+          <w:szCs w:val="22"/>
+        </w:rPr>
+        <w:footnoteReference w:id="1"/>
+      </w:r>
+      <w:r>
+        <w:rPr>
+          <w:sz w:val="22"/>
+          <w:szCs w:val="22"/>
+          <w:vertAlign w:val="superscript"/>
         </w:rPr>
         <w:t xml:space="preserve"> </w:t>
       </w:r>
@@ -499,7 +507,16 @@
           <w:sz w:val="22"/>
           <w:szCs w:val="22"/>
         </w:rPr>
-        <w:t>Exploratory Data Analysis</w:t>
+        <w:t xml:space="preserve">Exploratory Data </w:t>
+      </w:r>
+      <w:r>
+        <w:rPr>
+          <w:b/>
+          <w:bCs/>
+          <w:sz w:val="22"/>
+          <w:szCs w:val="22"/>
+        </w:rPr>
+        <w:t>Statistics</w:t>
       </w:r>
     </w:p>
     <w:p>
@@ -517,28 +534,37 @@
           <w:sz w:val="22"/>
           <w:szCs w:val="22"/>
         </w:rPr>
-        <w:t xml:space="preserve">To gain a better understanding of the individuals who were contacted during the marketing </w:t>
-      </w:r>
-      <w:r>
-        <w:rPr>
-          <w:sz w:val="22"/>
-          <w:szCs w:val="22"/>
-        </w:rPr>
-        <w:t>campaign</w:t>
-      </w:r>
-      <w:r>
-        <w:rPr>
-          <w:sz w:val="22"/>
-          <w:szCs w:val="22"/>
-        </w:rPr>
-        <w:t xml:space="preserve">, we explored </w:t>
-      </w:r>
-      <w:r>
-        <w:rPr>
-          <w:sz w:val="22"/>
-          <w:szCs w:val="22"/>
-        </w:rPr>
-        <w:t xml:space="preserve">most of the columns within the dataset. </w:t>
+        <w:t xml:space="preserve">The most basic thing to acknowledge is that, after searching through this dataset, there are no </w:t>
+      </w:r>
+      <w:proofErr w:type="spellStart"/>
+      <w:r>
+        <w:rPr>
+          <w:sz w:val="22"/>
+          <w:szCs w:val="22"/>
+        </w:rPr>
+        <w:t>NaN</w:t>
+      </w:r>
+      <w:proofErr w:type="spellEnd"/>
+      <w:r>
+        <w:rPr>
+          <w:sz w:val="22"/>
+          <w:szCs w:val="22"/>
+        </w:rPr>
+        <w:t xml:space="preserve"> or </w:t>
+      </w:r>
+      <w:r>
+        <w:rPr>
+          <w:sz w:val="22"/>
+          <w:szCs w:val="22"/>
+        </w:rPr>
+        <w:t xml:space="preserve">missing values in the dataset. </w:t>
+      </w:r>
+      <w:r>
+        <w:rPr>
+          <w:sz w:val="22"/>
+          <w:szCs w:val="22"/>
+        </w:rPr>
+        <w:t xml:space="preserve">However, for columns where the data is quantitative, values that do not fit into any existing category are saved as “unknown” instead. </w:t>
       </w:r>
     </w:p>
     <w:p>
@@ -556,7 +582,28 @@
           <w:sz w:val="22"/>
           <w:szCs w:val="22"/>
         </w:rPr>
-        <w:t>[INSERT IMAGES HERE AND ADD IN WHAT WAS USEFUL OR IMPACTFUL ABOUT THEM]</w:t>
+        <w:t xml:space="preserve">To gain a better understanding of the individuals who were contacted during the marketing </w:t>
+      </w:r>
+      <w:r>
+        <w:rPr>
+          <w:sz w:val="22"/>
+          <w:szCs w:val="22"/>
+        </w:rPr>
+        <w:t>campaign</w:t>
+      </w:r>
+      <w:r>
+        <w:rPr>
+          <w:sz w:val="22"/>
+          <w:szCs w:val="22"/>
+        </w:rPr>
+        <w:t xml:space="preserve">, we explored </w:t>
+      </w:r>
+      <w:r>
+        <w:rPr>
+          <w:sz w:val="22"/>
+          <w:szCs w:val="22"/>
+        </w:rPr>
+        <w:t xml:space="preserve">most of the columns within the dataset. </w:t>
       </w:r>
     </w:p>
     <w:p>
@@ -565,37 +612,39 @@
         <w:spacing w:after="120"/>
         <w:ind w:firstLine="0"/>
         <w:rPr>
+          <w:sz w:val="22"/>
+          <w:szCs w:val="22"/>
+        </w:rPr>
+      </w:pPr>
+      <w:r>
+        <w:rPr>
           <w:b/>
           <w:bCs/>
           <w:sz w:val="22"/>
           <w:szCs w:val="22"/>
         </w:rPr>
-      </w:pPr>
-      <w:r>
-        <w:rPr>
-          <w:b/>
-          <w:bCs/>
-          <w:sz w:val="22"/>
-          <w:szCs w:val="22"/>
-        </w:rPr>
-        <w:t>1.3 Findings in EDA</w:t>
-      </w:r>
-    </w:p>
-    <w:p>
-      <w:pPr>
-        <w:pStyle w:val="Heading1"/>
-        <w:spacing w:before="120"/>
-        <w:rPr>
-          <w:sz w:val="22"/>
-          <w:szCs w:val="22"/>
-        </w:rPr>
-      </w:pPr>
-      <w:r>
-        <w:rPr>
-          <w:sz w:val="22"/>
-          <w:szCs w:val="22"/>
-        </w:rPr>
-        <w:t>Predictive Task</w:t>
+        <w:t>age</w:t>
+      </w:r>
+      <w:r>
+        <w:rPr>
+          <w:sz w:val="22"/>
+          <w:szCs w:val="22"/>
+        </w:rPr>
+        <w:t xml:space="preserve"> records the numeric ages of each of the individuals contacted during the direct marketing</w:t>
+      </w:r>
+      <w:r>
+        <w:rPr>
+          <w:sz w:val="22"/>
+          <w:szCs w:val="22"/>
+        </w:rPr>
+        <w:t xml:space="preserve"> </w:t>
+      </w:r>
+      <w:r>
+        <w:rPr>
+          <w:sz w:val="22"/>
+          <w:szCs w:val="22"/>
+        </w:rPr>
+        <w:t>campaign. However, a majority of the data is centered around the ages of 30 to 50, with a very small number of responses coming from those in the 60+ age ranges (Figure 1).</w:t>
       </w:r>
     </w:p>
     <w:p>
@@ -606,153 +655,50 @@
         <w:rPr>
           <w:sz w:val="22"/>
           <w:szCs w:val="22"/>
-        </w:rPr>
-      </w:pPr>
-      <w:r>
-        <w:rPr>
-          <w:sz w:val="22"/>
-          <w:szCs w:val="22"/>
-        </w:rPr>
-        <w:t>All material on each page shoul</w:t>
-      </w:r>
-      <w:r>
-        <w:rPr>
-          <w:sz w:val="22"/>
-          <w:szCs w:val="22"/>
-        </w:rPr>
-        <w:t>d fit within a rectangle of 18</w:t>
-      </w:r>
-      <w:r>
-        <w:rPr>
-          <w:sz w:val="22"/>
-          <w:szCs w:val="22"/>
-        </w:rPr>
-        <w:t xml:space="preserve"> </w:t>
-      </w:r>
-      <w:r>
-        <w:rPr>
-          <w:sz w:val="22"/>
-          <w:szCs w:val="22"/>
-        </w:rPr>
-        <w:t>×</w:t>
-      </w:r>
-      <w:r>
-        <w:rPr>
-          <w:sz w:val="22"/>
-          <w:szCs w:val="22"/>
-        </w:rPr>
-        <w:t xml:space="preserve"> </w:t>
-      </w:r>
-      <w:r>
-        <w:rPr>
-          <w:sz w:val="22"/>
-          <w:szCs w:val="22"/>
-        </w:rPr>
-        <w:t>23.5 cm (7"</w:t>
-      </w:r>
-      <w:r>
-        <w:rPr>
-          <w:sz w:val="22"/>
-          <w:szCs w:val="22"/>
-        </w:rPr>
-        <w:t xml:space="preserve"> </w:t>
-      </w:r>
-      <w:r>
-        <w:rPr>
-          <w:sz w:val="22"/>
-          <w:szCs w:val="22"/>
-        </w:rPr>
-        <w:t>×</w:t>
-      </w:r>
-      <w:r>
-        <w:rPr>
-          <w:sz w:val="22"/>
-          <w:szCs w:val="22"/>
-        </w:rPr>
-        <w:t xml:space="preserve"> </w:t>
-      </w:r>
-      <w:r>
-        <w:rPr>
-          <w:sz w:val="22"/>
-          <w:szCs w:val="22"/>
-        </w:rPr>
-        <w:t>9.25"), cent</w:t>
-      </w:r>
-      <w:r>
-        <w:rPr>
-          <w:sz w:val="22"/>
-          <w:szCs w:val="22"/>
-        </w:rPr>
-        <w:t>ered on the page, beginning 1.9</w:t>
-      </w:r>
-      <w:r>
-        <w:rPr>
-          <w:sz w:val="22"/>
-          <w:szCs w:val="22"/>
-        </w:rPr>
-        <w:t xml:space="preserve"> cm (</w:t>
-      </w:r>
-      <w:r>
-        <w:rPr>
-          <w:sz w:val="22"/>
-          <w:szCs w:val="22"/>
-        </w:rPr>
-        <w:t>0.75</w:t>
-      </w:r>
-      <w:r>
-        <w:rPr>
-          <w:sz w:val="22"/>
-          <w:szCs w:val="22"/>
-        </w:rPr>
-        <w:t>") from the top of the page and ending with 2.54 cm (1") from the bottom.  The right and lef</w:t>
-      </w:r>
-      <w:r>
-        <w:rPr>
-          <w:sz w:val="22"/>
-          <w:szCs w:val="22"/>
-        </w:rPr>
-        <w:t>t margins should be 1.9 cm (.75"</w:t>
-      </w:r>
-      <w:r>
-        <w:rPr>
-          <w:sz w:val="22"/>
-          <w:szCs w:val="22"/>
-        </w:rPr>
-        <w:t>).  The text should be in two 8.45 cm (3.33") columns with a .83 cm (.33") gutter.</w:t>
-      </w:r>
-    </w:p>
-    <w:p>
-      <w:pPr>
-        <w:pStyle w:val="Heading1"/>
-        <w:spacing w:before="120"/>
-        <w:rPr>
-          <w:sz w:val="22"/>
-          <w:szCs w:val="22"/>
-        </w:rPr>
-      </w:pPr>
-      <w:r>
-        <w:rPr>
-          <w:sz w:val="22"/>
-          <w:szCs w:val="22"/>
-        </w:rPr>
-        <w:t>Model</w:t>
-      </w:r>
-    </w:p>
-    <w:p>
-      <w:pPr>
-        <w:pStyle w:val="Heading2"/>
-        <w:spacing w:before="0"/>
-        <w:rPr>
-          <w:sz w:val="22"/>
-          <w:szCs w:val="22"/>
-        </w:rPr>
-      </w:pPr>
-      <w:r>
-        <w:rPr>
-          <w:sz w:val="22"/>
-          <w:szCs w:val="22"/>
-        </w:rPr>
-        <w:t>Normal or Body Text</w:t>
+          <w:vertAlign w:val="subscript"/>
+        </w:rPr>
+      </w:pPr>
+      <w:r>
+        <w:rPr>
+          <w:sz w:val="22"/>
+          <w:szCs w:val="22"/>
+          <w:vertAlign w:val="subscript"/>
+        </w:rPr>
+        <w:drawing>
+          <wp:inline distT="0" distB="0" distL="0" distR="0" wp14:anchorId="0D57D7FB" wp14:editId="6F30F8F5">
+            <wp:extent cx="3049270" cy="1716405"/>
+            <wp:effectExtent l="0" t="0" r="0" b="0"/>
+            <wp:docPr id="1570767540" name="Picture 1"/>
+            <wp:cNvGraphicFramePr>
+              <a:graphicFrameLocks xmlns:a="http://schemas.openxmlformats.org/drawingml/2006/main" noChangeAspect="1"/>
+            </wp:cNvGraphicFramePr>
+            <a:graphic xmlns:a="http://schemas.openxmlformats.org/drawingml/2006/main">
+              <a:graphicData uri="http://schemas.openxmlformats.org/drawingml/2006/picture">
+                <pic:pic xmlns:pic="http://schemas.openxmlformats.org/drawingml/2006/picture">
+                  <pic:nvPicPr>
+                    <pic:cNvPr id="1570767540" name=""/>
+                    <pic:cNvPicPr/>
+                  </pic:nvPicPr>
+                  <pic:blipFill>
+                    <a:blip r:embed="rId9"/>
+                    <a:stretch>
+                      <a:fillRect/>
+                    </a:stretch>
+                  </pic:blipFill>
+                  <pic:spPr>
+                    <a:xfrm>
+                      <a:off x="0" y="0"/>
+                      <a:ext cx="3049270" cy="1716405"/>
+                    </a:xfrm>
+                    <a:prstGeom prst="rect">
+                      <a:avLst/>
+                    </a:prstGeom>
+                  </pic:spPr>
+                </pic:pic>
+              </a:graphicData>
+            </a:graphic>
+          </wp:inline>
+        </w:drawing>
       </w:r>
     </w:p>
     <w:p>
@@ -760,75 +706,24 @@
         <w:pStyle w:val="BodyTextIndent"/>
         <w:spacing w:after="120"/>
         <w:ind w:firstLine="0"/>
-        <w:rPr>
-          <w:sz w:val="22"/>
-          <w:szCs w:val="22"/>
-        </w:rPr>
-      </w:pPr>
-      <w:r>
-        <w:rPr>
-          <w:sz w:val="22"/>
-          <w:szCs w:val="22"/>
-        </w:rPr>
-        <w:t>Please use a 9-point Times Roman font, or other Roman font with serifs, as close as possible in appearance to Times Roman in which these guidelines have been set. The goal is to have a 9-point text, as you see here. Please use sans-serif or non-proportional fonts only for special purposes, such as distinguishing source code text. If Times Roman is not available, try the font named Computer Modern Roman. On a Macintosh, use the font named Times.  Right margins should be justified, not ragged.</w:t>
-      </w:r>
-    </w:p>
-    <w:p>
-      <w:pPr>
-        <w:pStyle w:val="Heading2"/>
-        <w:spacing w:before="120"/>
-        <w:rPr>
-          <w:sz w:val="22"/>
-          <w:szCs w:val="22"/>
-        </w:rPr>
-      </w:pPr>
-      <w:r>
-        <w:rPr>
-          <w:sz w:val="22"/>
-          <w:szCs w:val="22"/>
-        </w:rPr>
-        <w:t>Title and Authors</w:t>
-      </w:r>
-    </w:p>
-    <w:p>
-      <w:pPr>
-        <w:spacing w:after="120"/>
-        <w:rPr>
-          <w:sz w:val="22"/>
-          <w:szCs w:val="22"/>
-        </w:rPr>
-      </w:pPr>
-      <w:r>
-        <w:rPr>
-          <w:sz w:val="22"/>
-          <w:szCs w:val="22"/>
-        </w:rPr>
-        <w:t>The title (Helvetica 18-point bold), authors' names (Helvetica 12-point) and affiliations (Helvetica 10-point) run across the full width of the page – one column wide. We also recommend phone number (Helvetica 10-point) and e-mail address (Helvetica 12-point). See the top of this page for three addresses. If only one address is needed, center all address text. For two addresses, use two centered tabs, and so on. For more than three authors, you may have to improvise.</w:t>
-      </w:r>
-      <w:r>
-        <w:rPr>
-          <w:rStyle w:val="FootnoteReference"/>
-          <w:sz w:val="22"/>
-          <w:szCs w:val="22"/>
-        </w:rPr>
-        <w:footnoteReference w:id="1"/>
-      </w:r>
-    </w:p>
-    <w:p>
-      <w:pPr>
-        <w:pStyle w:val="Heading2"/>
-        <w:spacing w:before="120"/>
-        <w:rPr>
-          <w:sz w:val="22"/>
-          <w:szCs w:val="22"/>
-        </w:rPr>
-      </w:pPr>
-      <w:r>
-        <w:rPr>
-          <w:sz w:val="22"/>
-          <w:szCs w:val="22"/>
-        </w:rPr>
-        <w:t>First Page Copyright Notice</w:t>
+        <w:jc w:val="center"/>
+        <w:rPr>
+          <w:b/>
+          <w:bCs/>
+          <w:sz w:val="22"/>
+          <w:szCs w:val="22"/>
+          <w:vertAlign w:val="subscript"/>
+        </w:rPr>
+      </w:pPr>
+      <w:r>
+        <w:rPr>
+          <w:b/>
+          <w:bCs/>
+          <w:sz w:val="22"/>
+          <w:szCs w:val="22"/>
+          <w:vertAlign w:val="subscript"/>
+        </w:rPr>
+        <w:t>Figure 1: Frequency Distribution of Age Groups</w:t>
       </w:r>
     </w:p>
     <w:p>
@@ -843,10 +738,617 @@
       </w:pPr>
       <w:r>
         <w:rPr>
-          <w:sz w:val="22"/>
-          <w:szCs w:val="22"/>
-        </w:rPr>
-        <w:t>Please leave 3.81 cm (1.5") of blank text box at the bottom of the left column of the first page for the copyright notice.</w:t>
+          <w:b/>
+          <w:bCs/>
+          <w:sz w:val="22"/>
+          <w:szCs w:val="22"/>
+        </w:rPr>
+        <w:t>b</w:t>
+      </w:r>
+      <w:r>
+        <w:rPr>
+          <w:b/>
+          <w:bCs/>
+          <w:sz w:val="22"/>
+          <w:szCs w:val="22"/>
+        </w:rPr>
+        <w:t xml:space="preserve">alance </w:t>
+      </w:r>
+      <w:r>
+        <w:rPr>
+          <w:sz w:val="22"/>
+          <w:szCs w:val="22"/>
+        </w:rPr>
+        <w:t>describes</w:t>
+      </w:r>
+      <w:r>
+        <w:rPr>
+          <w:sz w:val="22"/>
+          <w:szCs w:val="22"/>
+        </w:rPr>
+        <w:t xml:space="preserve"> the numeric average yearly balance in euros. However, here we see that some people have negative yearly balances</w:t>
+      </w:r>
+      <w:r>
+        <w:rPr>
+          <w:sz w:val="22"/>
+          <w:szCs w:val="22"/>
+        </w:rPr>
+        <w:t xml:space="preserve"> (Figure 2). This is</w:t>
+      </w:r>
+      <w:r>
+        <w:rPr>
+          <w:sz w:val="22"/>
+          <w:szCs w:val="22"/>
+        </w:rPr>
+        <w:t xml:space="preserve"> </w:t>
+      </w:r>
+      <w:r>
+        <w:rPr>
+          <w:sz w:val="22"/>
+          <w:szCs w:val="22"/>
+        </w:rPr>
+        <w:t>very likely due to overdrafts where individuals spend more than what they have in their account.</w:t>
+      </w:r>
+      <w:r>
+        <w:rPr>
+          <w:sz w:val="22"/>
+          <w:szCs w:val="22"/>
+        </w:rPr>
+        <w:t xml:space="preserve"> </w:t>
+      </w:r>
+      <w:r>
+        <w:rPr>
+          <w:sz w:val="22"/>
+          <w:szCs w:val="22"/>
+        </w:rPr>
+        <w:t>This can also be attributed to having overdraft fees and other late payments</w:t>
+      </w:r>
+      <w:r>
+        <w:rPr>
+          <w:rStyle w:val="FootnoteReference"/>
+          <w:szCs w:val="22"/>
+        </w:rPr>
+        <w:footnoteReference w:id="2"/>
+      </w:r>
+      <w:r>
+        <w:rPr>
+          <w:sz w:val="22"/>
+          <w:szCs w:val="22"/>
+        </w:rPr>
+        <w:t xml:space="preserve">. </w:t>
+      </w:r>
+      <w:r>
+        <w:rPr>
+          <w:sz w:val="22"/>
+          <w:szCs w:val="22"/>
+        </w:rPr>
+        <w:t>This will prove very useful and interesting to see if those with lower average account balances are less likely to subscribe a term deposit.</w:t>
+      </w:r>
+    </w:p>
+    <w:p>
+      <w:pPr>
+        <w:pStyle w:val="BodyTextIndent"/>
+        <w:spacing w:after="120"/>
+        <w:ind w:firstLine="0"/>
+        <w:rPr>
+          <w:sz w:val="22"/>
+          <w:szCs w:val="22"/>
+        </w:rPr>
+      </w:pPr>
+      <w:r>
+        <w:rPr>
+          <w:sz w:val="22"/>
+          <w:szCs w:val="22"/>
+        </w:rPr>
+        <w:lastRenderedPageBreak/>
+        <w:drawing>
+          <wp:inline distT="0" distB="0" distL="0" distR="0" wp14:anchorId="53C4A1C2" wp14:editId="6E52CDD6">
+            <wp:extent cx="3049270" cy="1104900"/>
+            <wp:effectExtent l="0" t="0" r="0" b="0"/>
+            <wp:docPr id="1362708380" name="Picture 1"/>
+            <wp:cNvGraphicFramePr>
+              <a:graphicFrameLocks xmlns:a="http://schemas.openxmlformats.org/drawingml/2006/main" noChangeAspect="1"/>
+            </wp:cNvGraphicFramePr>
+            <a:graphic xmlns:a="http://schemas.openxmlformats.org/drawingml/2006/main">
+              <a:graphicData uri="http://schemas.openxmlformats.org/drawingml/2006/picture">
+                <pic:pic xmlns:pic="http://schemas.openxmlformats.org/drawingml/2006/picture">
+                  <pic:nvPicPr>
+                    <pic:cNvPr id="1362708380" name=""/>
+                    <pic:cNvPicPr/>
+                  </pic:nvPicPr>
+                  <pic:blipFill>
+                    <a:blip r:embed="rId10"/>
+                    <a:stretch>
+                      <a:fillRect/>
+                    </a:stretch>
+                  </pic:blipFill>
+                  <pic:spPr>
+                    <a:xfrm>
+                      <a:off x="0" y="0"/>
+                      <a:ext cx="3049270" cy="1104900"/>
+                    </a:xfrm>
+                    <a:prstGeom prst="rect">
+                      <a:avLst/>
+                    </a:prstGeom>
+                  </pic:spPr>
+                </pic:pic>
+              </a:graphicData>
+            </a:graphic>
+          </wp:inline>
+        </w:drawing>
+      </w:r>
+    </w:p>
+    <w:p>
+      <w:pPr>
+        <w:pStyle w:val="BodyTextIndent"/>
+        <w:spacing w:after="120"/>
+        <w:ind w:firstLine="0"/>
+        <w:jc w:val="center"/>
+        <w:rPr>
+          <w:b/>
+          <w:bCs/>
+          <w:sz w:val="22"/>
+          <w:szCs w:val="22"/>
+          <w:vertAlign w:val="subscript"/>
+        </w:rPr>
+      </w:pPr>
+      <w:r>
+        <w:rPr>
+          <w:b/>
+          <w:bCs/>
+          <w:sz w:val="22"/>
+          <w:szCs w:val="22"/>
+          <w:vertAlign w:val="subscript"/>
+        </w:rPr>
+        <w:t xml:space="preserve">Figure </w:t>
+      </w:r>
+      <w:r>
+        <w:rPr>
+          <w:b/>
+          <w:bCs/>
+          <w:sz w:val="22"/>
+          <w:szCs w:val="22"/>
+          <w:vertAlign w:val="subscript"/>
+        </w:rPr>
+        <w:t>2</w:t>
+      </w:r>
+      <w:r>
+        <w:rPr>
+          <w:b/>
+          <w:bCs/>
+          <w:sz w:val="22"/>
+          <w:szCs w:val="22"/>
+          <w:vertAlign w:val="subscript"/>
+        </w:rPr>
+        <w:t xml:space="preserve">: </w:t>
+      </w:r>
+      <w:r>
+        <w:rPr>
+          <w:b/>
+          <w:bCs/>
+          <w:sz w:val="22"/>
+          <w:szCs w:val="22"/>
+          <w:vertAlign w:val="subscript"/>
+        </w:rPr>
+        <w:t>Box plot of balance accounting for a single standard deviation</w:t>
+      </w:r>
+    </w:p>
+    <w:p>
+      <w:pPr>
+        <w:pStyle w:val="BodyTextIndent"/>
+        <w:spacing w:after="120"/>
+        <w:ind w:firstLine="0"/>
+        <w:rPr>
+          <w:sz w:val="22"/>
+          <w:szCs w:val="22"/>
+        </w:rPr>
+      </w:pPr>
+      <w:r>
+        <w:rPr>
+          <w:b/>
+          <w:bCs/>
+          <w:sz w:val="22"/>
+          <w:szCs w:val="22"/>
+        </w:rPr>
+        <w:t xml:space="preserve">job </w:t>
+      </w:r>
+      <w:r>
+        <w:rPr>
+          <w:sz w:val="22"/>
+          <w:szCs w:val="22"/>
+        </w:rPr>
+        <w:t xml:space="preserve">has </w:t>
+      </w:r>
+      <w:r>
+        <w:rPr>
+          <w:sz w:val="22"/>
+          <w:szCs w:val="22"/>
+        </w:rPr>
+        <w:t>12 predetermined categories for jobs. These include the following (Figure 3).</w:t>
+      </w:r>
+    </w:p>
+    <w:p>
+      <w:pPr>
+        <w:pStyle w:val="BodyTextIndent"/>
+        <w:spacing w:after="120"/>
+        <w:ind w:firstLine="0"/>
+        <w:jc w:val="center"/>
+        <w:rPr>
+          <w:noProof/>
+        </w:rPr>
+      </w:pPr>
+      <w:r>
+        <w:rPr>
+          <w:sz w:val="22"/>
+          <w:szCs w:val="22"/>
+        </w:rPr>
+        <w:drawing>
+          <wp:inline distT="0" distB="0" distL="0" distR="0" wp14:anchorId="344F929D" wp14:editId="55E06F8C">
+            <wp:extent cx="1524000" cy="2096552"/>
+            <wp:effectExtent l="0" t="0" r="0" b="0"/>
+            <wp:docPr id="605957759" name="Picture 1"/>
+            <wp:cNvGraphicFramePr>
+              <a:graphicFrameLocks xmlns:a="http://schemas.openxmlformats.org/drawingml/2006/main" noChangeAspect="1"/>
+            </wp:cNvGraphicFramePr>
+            <a:graphic xmlns:a="http://schemas.openxmlformats.org/drawingml/2006/main">
+              <a:graphicData uri="http://schemas.openxmlformats.org/drawingml/2006/picture">
+                <pic:pic xmlns:pic="http://schemas.openxmlformats.org/drawingml/2006/picture">
+                  <pic:nvPicPr>
+                    <pic:cNvPr id="605957759" name=""/>
+                    <pic:cNvPicPr/>
+                  </pic:nvPicPr>
+                  <pic:blipFill>
+                    <a:blip r:embed="rId11"/>
+                    <a:stretch>
+                      <a:fillRect/>
+                    </a:stretch>
+                  </pic:blipFill>
+                  <pic:spPr>
+                    <a:xfrm>
+                      <a:off x="0" y="0"/>
+                      <a:ext cx="1525745" cy="2098952"/>
+                    </a:xfrm>
+                    <a:prstGeom prst="rect">
+                      <a:avLst/>
+                    </a:prstGeom>
+                  </pic:spPr>
+                </pic:pic>
+              </a:graphicData>
+            </a:graphic>
+          </wp:inline>
+        </w:drawing>
+      </w:r>
+    </w:p>
+    <w:p>
+      <w:pPr>
+        <w:pStyle w:val="BodyTextIndent"/>
+        <w:spacing w:after="120"/>
+        <w:ind w:firstLine="0"/>
+        <w:jc w:val="center"/>
+        <w:rPr>
+          <w:b/>
+          <w:bCs/>
+          <w:sz w:val="22"/>
+          <w:szCs w:val="22"/>
+          <w:vertAlign w:val="subscript"/>
+        </w:rPr>
+      </w:pPr>
+      <w:r>
+        <w:rPr>
+          <w:b/>
+          <w:bCs/>
+          <w:sz w:val="22"/>
+          <w:szCs w:val="22"/>
+          <w:vertAlign w:val="subscript"/>
+        </w:rPr>
+        <w:t xml:space="preserve">Figure </w:t>
+      </w:r>
+      <w:r>
+        <w:rPr>
+          <w:b/>
+          <w:bCs/>
+          <w:sz w:val="22"/>
+          <w:szCs w:val="22"/>
+          <w:vertAlign w:val="subscript"/>
+        </w:rPr>
+        <w:t>3</w:t>
+      </w:r>
+      <w:r>
+        <w:rPr>
+          <w:b/>
+          <w:bCs/>
+          <w:sz w:val="22"/>
+          <w:szCs w:val="22"/>
+          <w:vertAlign w:val="subscript"/>
+        </w:rPr>
+        <w:t xml:space="preserve">: Frequency of </w:t>
+      </w:r>
+      <w:r>
+        <w:rPr>
+          <w:b/>
+          <w:bCs/>
+          <w:sz w:val="22"/>
+          <w:szCs w:val="22"/>
+          <w:vertAlign w:val="subscript"/>
+        </w:rPr>
+        <w:t>Job Categories</w:t>
+      </w:r>
+    </w:p>
+    <w:p>
+      <w:pPr>
+        <w:pStyle w:val="BodyTextIndent"/>
+        <w:spacing w:after="120"/>
+        <w:ind w:firstLine="0"/>
+        <w:rPr>
+          <w:sz w:val="22"/>
+          <w:szCs w:val="22"/>
+        </w:rPr>
+      </w:pPr>
+      <w:r>
+        <w:rPr>
+          <w:sz w:val="22"/>
+          <w:szCs w:val="22"/>
+        </w:rPr>
+        <w:t>From this we can gleam a few basic statistics.</w:t>
+      </w:r>
+      <w:r>
+        <w:rPr>
+          <w:sz w:val="22"/>
+          <w:szCs w:val="22"/>
+        </w:rPr>
+        <w:t xml:space="preserve"> Firstly, the most common job categories are “blue-collar”, “management”, and “technician”, suggesting that the dataset does indeed cover a diverse range of professional backgrounds, preventing too much skewness from having a predominant job category available. Additionally, the wide spread of jobs is positive as different professions have varying financial needs, influencing their potential decision for a subscription to a term deposit. Thus, by including </w:t>
+      </w:r>
+      <w:r>
+        <w:rPr>
+          <w:b/>
+          <w:bCs/>
+          <w:sz w:val="22"/>
+          <w:szCs w:val="22"/>
+        </w:rPr>
+        <w:t xml:space="preserve">job </w:t>
+      </w:r>
+      <w:r>
+        <w:rPr>
+          <w:sz w:val="22"/>
+          <w:szCs w:val="22"/>
+        </w:rPr>
+        <w:t>in the classification prediction model, we can develop a more effective marketing strategy to tailor the marketing campaign to specific needs and preferences of different job categories.</w:t>
+      </w:r>
+    </w:p>
+    <w:p>
+      <w:pPr>
+        <w:pStyle w:val="BodyTextIndent"/>
+        <w:spacing w:after="120"/>
+        <w:ind w:firstLine="0"/>
+        <w:rPr>
+          <w:b/>
+          <w:bCs/>
+          <w:sz w:val="22"/>
+          <w:szCs w:val="22"/>
+        </w:rPr>
+      </w:pPr>
+      <w:r>
+        <w:rPr>
+          <w:b/>
+          <w:bCs/>
+          <w:sz w:val="22"/>
+          <w:szCs w:val="22"/>
+        </w:rPr>
+        <w:t xml:space="preserve">1.3 </w:t>
+      </w:r>
+      <w:r>
+        <w:rPr>
+          <w:b/>
+          <w:bCs/>
+          <w:sz w:val="22"/>
+          <w:szCs w:val="22"/>
+        </w:rPr>
+        <w:t>Interesting Exploratory Data Analysis</w:t>
+      </w:r>
+    </w:p>
+    <w:p>
+      <w:pPr>
+        <w:pStyle w:val="BodyTextIndent"/>
+        <w:spacing w:after="120"/>
+        <w:ind w:firstLine="0"/>
+        <w:rPr>
+          <w:b/>
+          <w:bCs/>
+          <w:sz w:val="22"/>
+          <w:szCs w:val="22"/>
+        </w:rPr>
+      </w:pPr>
+    </w:p>
+    <w:p>
+      <w:pPr>
+        <w:pStyle w:val="Heading1"/>
+        <w:spacing w:before="120"/>
+        <w:rPr>
+          <w:sz w:val="22"/>
+          <w:szCs w:val="22"/>
+        </w:rPr>
+      </w:pPr>
+      <w:r>
+        <w:rPr>
+          <w:sz w:val="22"/>
+          <w:szCs w:val="22"/>
+        </w:rPr>
+        <w:t>Predictive Task</w:t>
+      </w:r>
+    </w:p>
+    <w:p>
+      <w:pPr>
+        <w:pStyle w:val="BodyTextIndent"/>
+        <w:spacing w:after="120"/>
+        <w:ind w:firstLine="0"/>
+        <w:rPr>
+          <w:sz w:val="22"/>
+          <w:szCs w:val="22"/>
+        </w:rPr>
+      </w:pPr>
+      <w:r>
+        <w:rPr>
+          <w:sz w:val="22"/>
+          <w:szCs w:val="22"/>
+        </w:rPr>
+        <w:t>All material on each page shoul</w:t>
+      </w:r>
+      <w:r>
+        <w:rPr>
+          <w:sz w:val="22"/>
+          <w:szCs w:val="22"/>
+        </w:rPr>
+        <w:t>d fit within a rectangle of 18</w:t>
+      </w:r>
+      <w:r>
+        <w:rPr>
+          <w:sz w:val="22"/>
+          <w:szCs w:val="22"/>
+        </w:rPr>
+        <w:t xml:space="preserve"> </w:t>
+      </w:r>
+      <w:r>
+        <w:rPr>
+          <w:sz w:val="22"/>
+          <w:szCs w:val="22"/>
+        </w:rPr>
+        <w:t>×</w:t>
+      </w:r>
+      <w:r>
+        <w:rPr>
+          <w:sz w:val="22"/>
+          <w:szCs w:val="22"/>
+        </w:rPr>
+        <w:t xml:space="preserve"> </w:t>
+      </w:r>
+      <w:r>
+        <w:rPr>
+          <w:sz w:val="22"/>
+          <w:szCs w:val="22"/>
+        </w:rPr>
+        <w:t>23.5 cm (7"</w:t>
+      </w:r>
+      <w:r>
+        <w:rPr>
+          <w:sz w:val="22"/>
+          <w:szCs w:val="22"/>
+        </w:rPr>
+        <w:t xml:space="preserve"> </w:t>
+      </w:r>
+      <w:r>
+        <w:rPr>
+          <w:sz w:val="22"/>
+          <w:szCs w:val="22"/>
+        </w:rPr>
+        <w:t>×</w:t>
+      </w:r>
+      <w:r>
+        <w:rPr>
+          <w:sz w:val="22"/>
+          <w:szCs w:val="22"/>
+        </w:rPr>
+        <w:t xml:space="preserve"> </w:t>
+      </w:r>
+      <w:r>
+        <w:rPr>
+          <w:sz w:val="22"/>
+          <w:szCs w:val="22"/>
+        </w:rPr>
+        <w:t>9.25"), cent</w:t>
+      </w:r>
+      <w:r>
+        <w:rPr>
+          <w:sz w:val="22"/>
+          <w:szCs w:val="22"/>
+        </w:rPr>
+        <w:t>ered on the page, beginning 1.9</w:t>
+      </w:r>
+      <w:r>
+        <w:rPr>
+          <w:sz w:val="22"/>
+          <w:szCs w:val="22"/>
+        </w:rPr>
+        <w:t xml:space="preserve"> cm (</w:t>
+      </w:r>
+      <w:r>
+        <w:rPr>
+          <w:sz w:val="22"/>
+          <w:szCs w:val="22"/>
+        </w:rPr>
+        <w:t>0.75</w:t>
+      </w:r>
+      <w:r>
+        <w:rPr>
+          <w:sz w:val="22"/>
+          <w:szCs w:val="22"/>
+        </w:rPr>
+        <w:t>") from the top of the page and ending with 2.54 cm (1") from the bottom.  The right and lef</w:t>
+      </w:r>
+      <w:r>
+        <w:rPr>
+          <w:sz w:val="22"/>
+          <w:szCs w:val="22"/>
+        </w:rPr>
+        <w:t>t margins should be 1.9 cm (.75"</w:t>
+      </w:r>
+      <w:r>
+        <w:rPr>
+          <w:sz w:val="22"/>
+          <w:szCs w:val="22"/>
+        </w:rPr>
+        <w:t>).  The text should be in two 8.45 cm (3.33") columns with a .83 cm (.33") gutter.</w:t>
+      </w:r>
+    </w:p>
+    <w:p>
+      <w:pPr>
+        <w:pStyle w:val="Heading1"/>
+        <w:spacing w:before="120"/>
+        <w:rPr>
+          <w:sz w:val="22"/>
+          <w:szCs w:val="22"/>
+        </w:rPr>
+      </w:pPr>
+      <w:r>
+        <w:rPr>
+          <w:sz w:val="22"/>
+          <w:szCs w:val="22"/>
+        </w:rPr>
+        <w:t>Model</w:t>
+      </w:r>
+    </w:p>
+    <w:p>
+      <w:pPr>
+        <w:pStyle w:val="Heading2"/>
+        <w:spacing w:before="0"/>
+        <w:rPr>
+          <w:sz w:val="22"/>
+          <w:szCs w:val="22"/>
+        </w:rPr>
+      </w:pPr>
+      <w:r>
+        <w:rPr>
+          <w:sz w:val="22"/>
+          <w:szCs w:val="22"/>
+        </w:rPr>
+        <w:t>Normal or Body Text</w:t>
+      </w:r>
+    </w:p>
+    <w:p>
+      <w:pPr>
+        <w:pStyle w:val="BodyTextIndent"/>
+        <w:spacing w:after="120"/>
+        <w:ind w:firstLine="0"/>
+        <w:rPr>
+          <w:sz w:val="22"/>
+          <w:szCs w:val="22"/>
+        </w:rPr>
+      </w:pPr>
+      <w:r>
+        <w:rPr>
+          <w:sz w:val="22"/>
+          <w:szCs w:val="22"/>
+        </w:rPr>
+        <w:t>Please use a 9-point Times Roman font, or other Roman font with serifs, as close as possible in appearance to Times Roman in which these guidelines have been set. The goal is to have a 9-point text, as you see here. Please use sans-serif or non-proportional fonts only for special purposes, such as distinguishing source code text. If Times Roman is not available, try the font named Computer Modern Roman. On a Macintosh, use the font named Times.  Right margins should be justified, not ragged.</w:t>
       </w:r>
     </w:p>
     <w:p>
@@ -863,7 +1365,74 @@
           <w:sz w:val="22"/>
           <w:szCs w:val="22"/>
         </w:rPr>
-        <w:lastRenderedPageBreak/>
+        <w:t>Title and Authors</w:t>
+      </w:r>
+    </w:p>
+    <w:p>
+      <w:pPr>
+        <w:spacing w:after="120"/>
+        <w:rPr>
+          <w:sz w:val="22"/>
+          <w:szCs w:val="22"/>
+        </w:rPr>
+      </w:pPr>
+      <w:r>
+        <w:rPr>
+          <w:sz w:val="22"/>
+          <w:szCs w:val="22"/>
+        </w:rPr>
+        <w:t>The title (Helvetica 18-point bold), authors' names (Helvetica 12-point) and affiliations (Helvetica 10-point) run across the full width of the page – one column wide. We also recommend phone number (Helvetica 10-point) and e-mail address (Helvetica 12-point). See the top of this page for three addresses. If only one address is needed, center all address text. For two addresses, use two centered tabs, and so on. For more than three authors, you may have to improvise.</w:t>
+      </w:r>
+    </w:p>
+    <w:p>
+      <w:pPr>
+        <w:pStyle w:val="Heading2"/>
+        <w:spacing w:before="120"/>
+        <w:rPr>
+          <w:sz w:val="22"/>
+          <w:szCs w:val="22"/>
+        </w:rPr>
+      </w:pPr>
+      <w:r>
+        <w:rPr>
+          <w:sz w:val="22"/>
+          <w:szCs w:val="22"/>
+        </w:rPr>
+        <w:t>First Page Copyright Notice</w:t>
+      </w:r>
+    </w:p>
+    <w:p>
+      <w:pPr>
+        <w:pStyle w:val="BodyTextIndent"/>
+        <w:spacing w:after="120"/>
+        <w:ind w:firstLine="0"/>
+        <w:rPr>
+          <w:sz w:val="22"/>
+          <w:szCs w:val="22"/>
+        </w:rPr>
+      </w:pPr>
+      <w:r>
+        <w:rPr>
+          <w:sz w:val="22"/>
+          <w:szCs w:val="22"/>
+        </w:rPr>
+        <w:t>Please leave 3.81 cm (1.5") of blank text box at the bottom of the left column of the first page for the copyright notice.</w:t>
+      </w:r>
+    </w:p>
+    <w:p>
+      <w:pPr>
+        <w:pStyle w:val="Heading2"/>
+        <w:spacing w:before="120"/>
+        <w:rPr>
+          <w:sz w:val="22"/>
+          <w:szCs w:val="22"/>
+        </w:rPr>
+      </w:pPr>
+      <w:r>
+        <w:rPr>
+          <w:sz w:val="22"/>
+          <w:szCs w:val="22"/>
+        </w:rPr>
         <w:t>Subsequent Pages</w:t>
       </w:r>
     </w:p>
@@ -1424,6 +1993,7 @@
           <w:sz w:val="22"/>
           <w:szCs w:val="22"/>
         </w:rPr>
+        <w:lastRenderedPageBreak/>
         <w:t>references</w:t>
       </w:r>
       <w:r>
@@ -1447,7 +2017,7 @@
         </w:rPr>
         <w:t xml:space="preserve"> Acceptable abbreviations, for journal names, can be found here: </w:t>
       </w:r>
-      <w:hyperlink r:id="rId8" w:history="1">
+      <w:hyperlink r:id="rId12" w:history="1">
         <w:r>
           <w:rPr>
             <w:rStyle w:val="Hyperlink"/>
@@ -1690,35 +2260,12 @@
       </w:r>
       <w:r>
         <w:rPr>
-          <w:sz w:val="22"/>
-          <w:szCs w:val="22"/>
-        </w:rPr>
-        <w:t xml:space="preserve"> </w:t>
-      </w:r>
-      <w:r>
-        <w:rPr>
+          <w:rStyle w:val="FootnoteReference"/>
           <w:b/>
           <w:bCs/>
-          <w:sz w:val="22"/>
-          <w:szCs w:val="22"/>
-          <w:vertAlign w:val="superscript"/>
-        </w:rPr>
-        <w:t>[2]</w:t>
-      </w:r>
-    </w:p>
-    <w:p>
-      <w:pPr>
-        <w:rPr>
-          <w:sz w:val="22"/>
-          <w:szCs w:val="22"/>
-        </w:rPr>
-      </w:pPr>
-      <w:r>
-        <w:rPr>
-          <w:sz w:val="22"/>
-          <w:szCs w:val="22"/>
-        </w:rPr>
-        <w:t>https://arxiv.org/pdf/1906.08207v1.pdf</w:t>
+          <w:szCs w:val="22"/>
+        </w:rPr>
+        <w:footnoteReference w:id="3"/>
       </w:r>
     </w:p>
     <w:p>
@@ -1747,7 +2294,14 @@
           <w:sz w:val="22"/>
           <w:szCs w:val="22"/>
         </w:rPr>
-        <w:t xml:space="preserve">control to contrast a synthetic dataset in order to demonstrate the effectiveness of their algorithm in handling real-world data with various demographic proportions. The main focus of the dataset is far different from our investigation. Instead of maximizing recall to correctly classify instances of data, the authors were more focused on comparing their method with existing fair-clustering methods to show the </w:t>
+        <w:t xml:space="preserve">control to contrast a synthetic dataset in order to demonstrate the effectiveness of their algorithm in handling real-world data with various demographic </w:t>
+      </w:r>
+      <w:r>
+        <w:rPr>
+          <w:sz w:val="22"/>
+          <w:szCs w:val="22"/>
+        </w:rPr>
+        <w:t xml:space="preserve">proportions. The main focus of the dataset is far different from our investigation. Instead of maximizing recall to correctly classify instances of data, the authors were more focused on comparing their method with existing fair-clustering methods to show the </w:t>
       </w:r>
       <w:r>
         <w:rPr>
@@ -1885,14 +2439,166 @@
       </w:r>
       <w:r>
         <w:rPr>
+          <w:rStyle w:val="FootnoteReference"/>
           <w:b/>
           <w:bCs/>
+          <w:szCs w:val="22"/>
+        </w:rPr>
+        <w:footnoteReference w:id="4"/>
+      </w:r>
+    </w:p>
+    <w:p>
+      <w:pPr>
+        <w:rPr>
+          <w:color w:val="000000"/>
+          <w:sz w:val="22"/>
+          <w:szCs w:val="22"/>
+        </w:rPr>
+      </w:pPr>
+      <w:r>
+        <w:rPr>
+          <w:sz w:val="22"/>
+          <w:szCs w:val="22"/>
+        </w:rPr>
+        <w:t xml:space="preserve">The authors (Bera, Chakrabarty, Flores, and </w:t>
+      </w:r>
+      <w:proofErr w:type="spellStart"/>
+      <w:r>
+        <w:rPr>
+          <w:sz w:val="22"/>
+          <w:szCs w:val="22"/>
+        </w:rPr>
+        <w:t>Negahbani</w:t>
+      </w:r>
+      <w:proofErr w:type="spellEnd"/>
+      <w:r>
+        <w:rPr>
+          <w:sz w:val="22"/>
+          <w:szCs w:val="22"/>
+        </w:rPr>
+        <w:t>) in this article also do not intend to predict the outcome variable. Similar to the previous article, these authors used the UCI bank dataset as a way to focus on metrics to solve the problem of finding low-cost fair clustering methods.</w:t>
+      </w:r>
+      <w:r>
+        <w:rPr>
+          <w:color w:val="000000"/>
           <w:sz w:val="22"/>
           <w:szCs w:val="22"/>
         </w:rPr>
         <w:t xml:space="preserve"> </w:t>
       </w:r>
       <w:r>
+        <w:rPr>
+          <w:color w:val="000000"/>
+          <w:sz w:val="22"/>
+          <w:szCs w:val="22"/>
+        </w:rPr>
+        <w:t xml:space="preserve">This dataset was one of several used to evaluate their algorithm. They focused on fair clustering, ensuring that each cluster had fair representation of different groups in the data. For clustering, the authors employed algorithms based on the </w:t>
+      </w:r>
+      <w:proofErr w:type="spellStart"/>
+      <w:r>
+        <w:rPr>
+          <w:color w:val="000000"/>
+          <w:sz w:val="22"/>
+          <w:szCs w:val="22"/>
+        </w:rPr>
+        <w:t>lp</w:t>
+      </w:r>
+      <w:proofErr w:type="spellEnd"/>
+      <w:r>
+        <w:rPr>
+          <w:color w:val="000000"/>
+          <w:sz w:val="22"/>
+          <w:szCs w:val="22"/>
+        </w:rPr>
+        <w:t xml:space="preserve">-norm objective, which includes k-means, k-median, and k-center objectives. </w:t>
+      </w:r>
+    </w:p>
+    <w:p>
+      <w:pPr>
+        <w:rPr>
+          <w:sz w:val="22"/>
+          <w:szCs w:val="22"/>
+        </w:rPr>
+      </w:pPr>
+      <w:r>
+        <w:rPr>
+          <w:color w:val="000000"/>
+          <w:sz w:val="22"/>
+          <w:szCs w:val="22"/>
+        </w:rPr>
+        <w:t xml:space="preserve">While somewhat similar to the </w:t>
+      </w:r>
+      <w:proofErr w:type="spellStart"/>
+      <w:r>
+        <w:rPr>
+          <w:color w:val="000000"/>
+          <w:sz w:val="22"/>
+          <w:szCs w:val="22"/>
+        </w:rPr>
+        <w:t>XGBoosting</w:t>
+      </w:r>
+      <w:proofErr w:type="spellEnd"/>
+      <w:r>
+        <w:rPr>
+          <w:color w:val="000000"/>
+          <w:sz w:val="22"/>
+          <w:szCs w:val="22"/>
+        </w:rPr>
+        <w:t xml:space="preserve"> and k-nearest neighbors we tuned parameters for, these authors were less concerned about the </w:t>
+      </w:r>
+      <w:r>
+        <w:rPr>
+          <w:color w:val="000000"/>
+          <w:sz w:val="22"/>
+          <w:szCs w:val="22"/>
+        </w:rPr>
+        <w:t xml:space="preserve">performance </w:t>
+      </w:r>
+      <w:r>
+        <w:rPr>
+          <w:color w:val="000000"/>
+          <w:sz w:val="22"/>
+          <w:szCs w:val="22"/>
+        </w:rPr>
+        <w:t>of the model based on predicting the outcome variable and more concerned about how the model they had created stacked up against additional, state-of-the-art models that were normally used.</w:t>
+      </w:r>
+      <w:r>
+        <w:rPr>
+          <w:color w:val="000000"/>
+          <w:sz w:val="22"/>
+          <w:szCs w:val="22"/>
+        </w:rPr>
+        <w:t xml:space="preserve"> While these authors ended up focusing more on the k-means objective, our project looked more in-depth into </w:t>
+      </w:r>
+      <w:proofErr w:type="spellStart"/>
+      <w:r>
+        <w:rPr>
+          <w:color w:val="000000"/>
+          <w:sz w:val="22"/>
+          <w:szCs w:val="22"/>
+        </w:rPr>
+        <w:t>XGBoost</w:t>
+      </w:r>
+      <w:proofErr w:type="spellEnd"/>
+      <w:r>
+        <w:rPr>
+          <w:color w:val="000000"/>
+          <w:sz w:val="22"/>
+          <w:szCs w:val="22"/>
+        </w:rPr>
+        <w:t xml:space="preserve">. Additionally, we also focused on tuning hyper-parameters to increase the recall of our model while the authors of this article were more concerned </w:t>
+      </w:r>
+      <w:r>
+        <w:rPr>
+          <w:color w:val="000000"/>
+          <w:sz w:val="22"/>
+          <w:szCs w:val="22"/>
+        </w:rPr>
+        <w:t>with allowing groups to lie in multiple protected groups.</w:t>
+      </w:r>
+    </w:p>
+    <w:p>
+      <w:pPr>
         <w:rPr>
           <w:b/>
           <w:bCs/>
@@ -1900,194 +2606,18 @@
           <w:szCs w:val="22"/>
           <w:vertAlign w:val="superscript"/>
         </w:rPr>
-        <w:t>[3]</w:t>
-      </w:r>
-    </w:p>
-    <w:p>
-      <w:pPr>
-        <w:rPr>
-          <w:sz w:val="22"/>
-          <w:szCs w:val="22"/>
-        </w:rPr>
-      </w:pPr>
-      <w:r>
-        <w:rPr>
-          <w:sz w:val="22"/>
-          <w:szCs w:val="22"/>
-        </w:rPr>
-        <w:t>https://proceedings.neurips.cc/paper_files/paper/2019/file/fc192b0c0d270dbf41870a63a8c76c2f-Paper.pdf</w:t>
-      </w:r>
-    </w:p>
-    <w:p>
-      <w:pPr>
-        <w:rPr>
-          <w:color w:val="000000"/>
-          <w:sz w:val="22"/>
-          <w:szCs w:val="22"/>
-        </w:rPr>
-      </w:pPr>
-      <w:r>
-        <w:rPr>
-          <w:sz w:val="22"/>
-          <w:szCs w:val="22"/>
-        </w:rPr>
-        <w:t xml:space="preserve">The authors (Bera, Chakrabarty, Flores, and </w:t>
-      </w:r>
+      </w:pPr>
       <w:proofErr w:type="spellStart"/>
       <w:r>
-        <w:rPr>
-          <w:sz w:val="22"/>
-          <w:szCs w:val="22"/>
-        </w:rPr>
-        <w:t>Negahbani</w:t>
-      </w:r>
-      <w:proofErr w:type="spellEnd"/>
-      <w:r>
-        <w:rPr>
-          <w:sz w:val="22"/>
-          <w:szCs w:val="22"/>
-        </w:rPr>
-        <w:t>) in this article also do not intend to predict the outcome variable. Similar to the previous article, these authors used the UCI bank dataset as a way to focus on metrics to solve the problem of finding low-cost fair clustering methods.</w:t>
-      </w:r>
-      <w:r>
-        <w:rPr>
-          <w:color w:val="000000"/>
-          <w:sz w:val="22"/>
-          <w:szCs w:val="22"/>
-        </w:rPr>
-        <w:t xml:space="preserve"> </w:t>
-      </w:r>
-      <w:r>
-        <w:rPr>
-          <w:color w:val="000000"/>
-          <w:sz w:val="22"/>
-          <w:szCs w:val="22"/>
-        </w:rPr>
-        <w:t xml:space="preserve">This dataset was one of several used to evaluate their algorithm. They focused on fair clustering, ensuring that each cluster had fair </w:t>
-      </w:r>
-      <w:r>
-        <w:rPr>
-          <w:color w:val="000000"/>
-          <w:sz w:val="22"/>
-          <w:szCs w:val="22"/>
-        </w:rPr>
-        <w:lastRenderedPageBreak/>
-        <w:t xml:space="preserve">representation of different groups in the data. For clustering, the authors employed algorithms based on the </w:t>
-      </w:r>
-      <w:proofErr w:type="spellStart"/>
-      <w:r>
-        <w:rPr>
-          <w:color w:val="000000"/>
-          <w:sz w:val="22"/>
-          <w:szCs w:val="22"/>
-        </w:rPr>
-        <w:t>lp</w:t>
-      </w:r>
-      <w:proofErr w:type="spellEnd"/>
-      <w:r>
-        <w:rPr>
-          <w:color w:val="000000"/>
-          <w:sz w:val="22"/>
-          <w:szCs w:val="22"/>
-        </w:rPr>
-        <w:t xml:space="preserve">-norm objective, which includes k-means, k-median, and k-center objectives. </w:t>
-      </w:r>
-    </w:p>
-    <w:p>
-      <w:pPr>
-        <w:rPr>
-          <w:sz w:val="22"/>
-          <w:szCs w:val="22"/>
-        </w:rPr>
-      </w:pPr>
-      <w:r>
-        <w:rPr>
-          <w:color w:val="000000"/>
-          <w:sz w:val="22"/>
-          <w:szCs w:val="22"/>
-        </w:rPr>
-        <w:t xml:space="preserve">While somewhat similar to the </w:t>
-      </w:r>
-      <w:proofErr w:type="spellStart"/>
-      <w:r>
-        <w:rPr>
-          <w:color w:val="000000"/>
-          <w:sz w:val="22"/>
-          <w:szCs w:val="22"/>
-        </w:rPr>
-        <w:t>XGBoosting</w:t>
-      </w:r>
-      <w:proofErr w:type="spellEnd"/>
-      <w:r>
-        <w:rPr>
-          <w:color w:val="000000"/>
-          <w:sz w:val="22"/>
-          <w:szCs w:val="22"/>
-        </w:rPr>
-        <w:t xml:space="preserve"> and k-nearest neighbors we tuned parameters for, these authors were less concerned about the </w:t>
-      </w:r>
-      <w:r>
-        <w:rPr>
-          <w:color w:val="000000"/>
-          <w:sz w:val="22"/>
-          <w:szCs w:val="22"/>
-        </w:rPr>
-        <w:t xml:space="preserve">performance </w:t>
-      </w:r>
-      <w:r>
-        <w:rPr>
-          <w:color w:val="000000"/>
-          <w:sz w:val="22"/>
-          <w:szCs w:val="22"/>
-        </w:rPr>
-        <w:t>of the model based on predicting the outcome variable and more concerned about how the model they had created stacked up against additional, state-of-the-art models that were normally used.</w:t>
-      </w:r>
-      <w:r>
-        <w:rPr>
-          <w:color w:val="000000"/>
-          <w:sz w:val="22"/>
-          <w:szCs w:val="22"/>
-        </w:rPr>
-        <w:t xml:space="preserve"> While these authors ended up focusing more on the k-means objective, our project looked more in-depth into </w:t>
-      </w:r>
-      <w:proofErr w:type="spellStart"/>
-      <w:r>
-        <w:rPr>
-          <w:color w:val="000000"/>
-          <w:sz w:val="22"/>
-          <w:szCs w:val="22"/>
-        </w:rPr>
-        <w:t>XGBoost</w:t>
-      </w:r>
-      <w:proofErr w:type="spellEnd"/>
-      <w:r>
-        <w:rPr>
-          <w:color w:val="000000"/>
-          <w:sz w:val="22"/>
-          <w:szCs w:val="22"/>
-        </w:rPr>
-        <w:t xml:space="preserve">. Additionally, we also focused on tuning hyper-parameters to increase the recall of our model while the authors of this article were more concerned </w:t>
-      </w:r>
-      <w:r>
-        <w:rPr>
-          <w:color w:val="000000"/>
-          <w:sz w:val="22"/>
-          <w:szCs w:val="22"/>
-        </w:rPr>
-        <w:t>with allowing groups to lie in multiple protected groups.</w:t>
-      </w:r>
-    </w:p>
-    <w:p>
-      <w:pPr>
         <w:rPr>
           <w:b/>
           <w:bCs/>
           <w:sz w:val="22"/>
           <w:szCs w:val="22"/>
-          <w:vertAlign w:val="superscript"/>
-        </w:rPr>
-      </w:pPr>
-      <w:proofErr w:type="spellStart"/>
+        </w:rPr>
+        <w:t>ToPs</w:t>
+      </w:r>
+      <w:proofErr w:type="spellEnd"/>
       <w:r>
         <w:rPr>
           <w:b/>
@@ -2095,9 +2625,8 @@
           <w:sz w:val="22"/>
           <w:szCs w:val="22"/>
         </w:rPr>
-        <w:t>ToPs</w:t>
-      </w:r>
-      <w:proofErr w:type="spellEnd"/>
+        <w:t xml:space="preserve">: Ensemble Learning with Trees </w:t>
+      </w:r>
       <w:r>
         <w:rPr>
           <w:b/>
@@ -2105,9 +2634,8 @@
           <w:sz w:val="22"/>
           <w:szCs w:val="22"/>
         </w:rPr>
-        <w:t xml:space="preserve">: Ensemble Learning with Trees </w:t>
-      </w:r>
-      <w:proofErr w:type="gramStart"/>
+        <w:t xml:space="preserve">of </w:t>
+      </w:r>
       <w:r>
         <w:rPr>
           <w:b/>
@@ -2115,12 +2643,67 @@
           <w:sz w:val="22"/>
           <w:szCs w:val="22"/>
         </w:rPr>
-        <w:t xml:space="preserve">of </w:t>
-      </w:r>
-      <w:r>
-        <w:rPr>
+        <w:t>Predictors</w:t>
+      </w:r>
+      <w:r>
+        <w:rPr>
+          <w:rStyle w:val="FootnoteReference"/>
           <w:b/>
           <w:bCs/>
+          <w:szCs w:val="22"/>
+        </w:rPr>
+        <w:footnoteReference w:id="5"/>
+      </w:r>
+    </w:p>
+    <w:p>
+      <w:pPr>
+        <w:rPr>
+          <w:sz w:val="22"/>
+          <w:szCs w:val="22"/>
+        </w:rPr>
+      </w:pPr>
+      <w:r>
+        <w:rPr>
+          <w:sz w:val="22"/>
+          <w:szCs w:val="22"/>
+        </w:rPr>
+        <w:lastRenderedPageBreak/>
+        <w:t>This article (</w:t>
+      </w:r>
+      <w:proofErr w:type="spellStart"/>
+      <w:r>
+        <w:rPr>
+          <w:sz w:val="22"/>
+          <w:szCs w:val="22"/>
+        </w:rPr>
+        <w:t>Jinsung</w:t>
+      </w:r>
+      <w:proofErr w:type="spellEnd"/>
+      <w:r>
+        <w:rPr>
+          <w:sz w:val="22"/>
+          <w:szCs w:val="22"/>
+        </w:rPr>
+        <w:t xml:space="preserve"> Yoon, William R. </w:t>
+      </w:r>
+      <w:proofErr w:type="spellStart"/>
+      <w:r>
+        <w:rPr>
+          <w:sz w:val="22"/>
+          <w:szCs w:val="22"/>
+        </w:rPr>
+        <w:t>Zame</w:t>
+      </w:r>
+      <w:proofErr w:type="spellEnd"/>
+      <w:r>
+        <w:rPr>
+          <w:sz w:val="22"/>
+          <w:szCs w:val="22"/>
+        </w:rPr>
+        <w:t>, and Mihaela van der Schaar, Fellow, IEEE)</w:t>
+      </w:r>
+      <w:r>
+        <w:rPr>
           <w:sz w:val="22"/>
           <w:szCs w:val="22"/>
         </w:rPr>
@@ -2128,65 +2711,24 @@
       </w:r>
       <w:r>
         <w:rPr>
-          <w:b/>
-          <w:bCs/>
-          <w:sz w:val="22"/>
-          <w:szCs w:val="22"/>
-        </w:rPr>
-        <w:t>Predictors</w:t>
-      </w:r>
-      <w:proofErr w:type="gramEnd"/>
-      <w:r>
-        <w:rPr>
-          <w:b/>
-          <w:bCs/>
-          <w:sz w:val="22"/>
-          <w:szCs w:val="22"/>
-        </w:rPr>
-        <w:t xml:space="preserve"> </w:t>
-      </w:r>
-      <w:r>
-        <w:rPr>
-          <w:b/>
-          <w:bCs/>
-          <w:sz w:val="22"/>
-          <w:szCs w:val="22"/>
-          <w:vertAlign w:val="superscript"/>
-        </w:rPr>
-        <w:t>[4]</w:t>
-      </w:r>
-    </w:p>
-    <w:p>
-      <w:pPr>
-        <w:rPr>
-          <w:sz w:val="22"/>
-          <w:szCs w:val="22"/>
-        </w:rPr>
-      </w:pPr>
-      <w:hyperlink r:id="rId9" w:history="1">
-        <w:r>
-          <w:rPr>
-            <w:rStyle w:val="Hyperlink"/>
-            <w:sz w:val="22"/>
-            <w:szCs w:val="22"/>
-          </w:rPr>
-          <w:t>https://arxiv.org/pdf/1706.01396.pdf</w:t>
-        </w:r>
-      </w:hyperlink>
-    </w:p>
-    <w:p>
-      <w:pPr>
-        <w:rPr>
-          <w:sz w:val="22"/>
-          <w:szCs w:val="22"/>
-        </w:rPr>
-      </w:pPr>
-      <w:r>
-        <w:rPr>
-          <w:sz w:val="22"/>
-          <w:szCs w:val="22"/>
-        </w:rPr>
-        <w:t>This article (</w:t>
+          <w:sz w:val="22"/>
+          <w:szCs w:val="22"/>
+        </w:rPr>
+        <w:t xml:space="preserve">was the most similar to the </w:t>
+      </w:r>
+      <w:r>
+        <w:rPr>
+          <w:sz w:val="22"/>
+          <w:szCs w:val="22"/>
+        </w:rPr>
+        <w:t>model that we created</w:t>
+      </w:r>
+      <w:r>
+        <w:rPr>
+          <w:sz w:val="22"/>
+          <w:szCs w:val="22"/>
+        </w:rPr>
+        <w:t xml:space="preserve">. Here, the authors test the difference in two instantiations of </w:t>
       </w:r>
       <w:proofErr w:type="spellStart"/>
       <w:r>
@@ -2194,7 +2736,7 @@
           <w:sz w:val="22"/>
           <w:szCs w:val="22"/>
         </w:rPr>
-        <w:t>Jinsung</w:t>
+        <w:t>ToPs</w:t>
       </w:r>
       <w:proofErr w:type="spellEnd"/>
       <w:r>
@@ -2202,7 +2744,7 @@
           <w:sz w:val="22"/>
           <w:szCs w:val="22"/>
         </w:rPr>
-        <w:t xml:space="preserve"> Yoon, William R. </w:t>
+        <w:t xml:space="preserve"> (trees of predictors) that included </w:t>
       </w:r>
       <w:proofErr w:type="spellStart"/>
       <w:r>
@@ -2210,7 +2752,7 @@
           <w:sz w:val="22"/>
           <w:szCs w:val="22"/>
         </w:rPr>
-        <w:t>Zame</w:t>
+        <w:t>adaboost</w:t>
       </w:r>
       <w:proofErr w:type="spellEnd"/>
       <w:r>
@@ -2218,35 +2760,7 @@
           <w:sz w:val="22"/>
           <w:szCs w:val="22"/>
         </w:rPr>
-        <w:t>, and Mihaela van der Schaar, Fellow, IEEE)</w:t>
-      </w:r>
-      <w:r>
-        <w:rPr>
-          <w:sz w:val="22"/>
-          <w:szCs w:val="22"/>
-        </w:rPr>
-        <w:t xml:space="preserve"> </w:t>
-      </w:r>
-      <w:r>
-        <w:rPr>
-          <w:sz w:val="22"/>
-          <w:szCs w:val="22"/>
-        </w:rPr>
-        <w:t xml:space="preserve">was the most similar to the </w:t>
-      </w:r>
-      <w:r>
-        <w:rPr>
-          <w:sz w:val="22"/>
-          <w:szCs w:val="22"/>
-        </w:rPr>
-        <w:t>model that we created</w:t>
-      </w:r>
-      <w:r>
-        <w:rPr>
-          <w:sz w:val="22"/>
-          <w:szCs w:val="22"/>
-        </w:rPr>
-        <w:t xml:space="preserve">. Here, the authors test the difference in two instantiations of </w:t>
+        <w:t xml:space="preserve">, linear regression, logistic regression, </w:t>
       </w:r>
       <w:proofErr w:type="spellStart"/>
       <w:r>
@@ -2254,6 +2768,44 @@
           <w:sz w:val="22"/>
           <w:szCs w:val="22"/>
         </w:rPr>
+        <w:t>logitboost</w:t>
+      </w:r>
+      <w:proofErr w:type="spellEnd"/>
+      <w:r>
+        <w:rPr>
+          <w:sz w:val="22"/>
+          <w:szCs w:val="22"/>
+        </w:rPr>
+        <w:t>, and random forests. Many of which we used in our baseline and final model. These instantiations allowed them to explore improvement of models, and also allowed them to compare the performance of their models</w:t>
+      </w:r>
+      <w:r>
+        <w:rPr>
+          <w:sz w:val="22"/>
+          <w:szCs w:val="22"/>
+        </w:rPr>
+        <w:t xml:space="preserve"> to create a new approach to ensemble learning and prove that their method was better than other casual uses of state-of-the-art-methods in terms.</w:t>
+      </w:r>
+    </w:p>
+    <w:p>
+      <w:pPr>
+        <w:rPr>
+          <w:sz w:val="22"/>
+          <w:szCs w:val="22"/>
+        </w:rPr>
+      </w:pPr>
+      <w:r>
+        <w:rPr>
+          <w:sz w:val="22"/>
+          <w:szCs w:val="22"/>
+        </w:rPr>
+        <w:t xml:space="preserve">These authors employed a similar prediction model in predicting for the same y-variable (which allowed for a comprehensive evaluation of the </w:t>
+      </w:r>
+      <w:proofErr w:type="spellStart"/>
+      <w:r>
+        <w:rPr>
+          <w:sz w:val="22"/>
+          <w:szCs w:val="22"/>
+        </w:rPr>
         <w:t>ToPs</w:t>
       </w:r>
       <w:proofErr w:type="spellEnd"/>
@@ -2262,84 +2814,14 @@
           <w:sz w:val="22"/>
           <w:szCs w:val="22"/>
         </w:rPr>
-        <w:t xml:space="preserve"> (trees </w:t>
-      </w:r>
-      <w:r>
-        <w:rPr>
-          <w:sz w:val="22"/>
-          <w:szCs w:val="22"/>
-        </w:rPr>
-        <w:t xml:space="preserve">of predictors) that included </w:t>
-      </w:r>
-      <w:proofErr w:type="spellStart"/>
-      <w:r>
-        <w:rPr>
-          <w:sz w:val="22"/>
-          <w:szCs w:val="22"/>
-        </w:rPr>
-        <w:t>adaboost</w:t>
-      </w:r>
-      <w:proofErr w:type="spellEnd"/>
-      <w:r>
-        <w:rPr>
-          <w:sz w:val="22"/>
-          <w:szCs w:val="22"/>
-        </w:rPr>
-        <w:t xml:space="preserve">, linear regression, logistic regression, </w:t>
-      </w:r>
-      <w:proofErr w:type="spellStart"/>
-      <w:r>
-        <w:rPr>
-          <w:sz w:val="22"/>
-          <w:szCs w:val="22"/>
-        </w:rPr>
-        <w:t>logitboost</w:t>
-      </w:r>
-      <w:proofErr w:type="spellEnd"/>
-      <w:r>
-        <w:rPr>
-          <w:sz w:val="22"/>
-          <w:szCs w:val="22"/>
-        </w:rPr>
-        <w:t>, and random forests. Many of which we used in our baseline and final model. These instantiations allowed them to explore improvement of models, and also allowed them to compare the performance of their models</w:t>
-      </w:r>
-      <w:r>
-        <w:rPr>
-          <w:sz w:val="22"/>
-          <w:szCs w:val="22"/>
-        </w:rPr>
-        <w:t xml:space="preserve"> to create a new approach to ensemble learning and prove that their method was better than other casual uses of state-of-the-art-methods in terms.</w:t>
-      </w:r>
-    </w:p>
-    <w:p>
-      <w:pPr>
-        <w:rPr>
-          <w:sz w:val="22"/>
-          <w:szCs w:val="22"/>
-        </w:rPr>
-      </w:pPr>
-      <w:r>
-        <w:rPr>
-          <w:sz w:val="22"/>
-          <w:szCs w:val="22"/>
-        </w:rPr>
-        <w:t xml:space="preserve">These authors employed a similar prediction model in predicting for the same y-variable (which allowed for a comprehensive evaluation of the </w:t>
-      </w:r>
-      <w:proofErr w:type="spellStart"/>
-      <w:r>
-        <w:rPr>
-          <w:sz w:val="22"/>
-          <w:szCs w:val="22"/>
-        </w:rPr>
-        <w:t>ToPs</w:t>
-      </w:r>
-      <w:proofErr w:type="spellEnd"/>
-      <w:r>
-        <w:rPr>
-          <w:sz w:val="22"/>
-          <w:szCs w:val="22"/>
-        </w:rPr>
-        <w:t xml:space="preserve"> algorithm’s effectiveness in comparison to other machine learning algorithms in predicting the acceptance of bank marketing offers based on clientele features.</w:t>
+        <w:t xml:space="preserve"> algorithm’s effectiveness in comparison to other machine learning </w:t>
+      </w:r>
+      <w:r>
+        <w:rPr>
+          <w:sz w:val="22"/>
+          <w:szCs w:val="22"/>
+        </w:rPr>
+        <w:t>algorithms in predicting the acceptance of bank marketing offers based on clientele features.</w:t>
       </w:r>
       <w:r>
         <w:rPr>
@@ -2403,20 +2885,34 @@
     </w:p>
     <w:p>
       <w:pPr>
-        <w:pStyle w:val="BodyTextIndent"/>
-        <w:spacing w:after="120"/>
-        <w:ind w:firstLine="0"/>
-        <w:rPr>
-          <w:sz w:val="22"/>
-          <w:szCs w:val="22"/>
-        </w:rPr>
-      </w:pPr>
-      <w:r>
-        <w:rPr>
-          <w:sz w:val="22"/>
-          <w:szCs w:val="22"/>
-        </w:rPr>
-        <w:t>.</w:t>
+        <w:pStyle w:val="Heading2"/>
+      </w:pPr>
+      <w:r>
+        <w:t>Comparison</w:t>
+      </w:r>
+    </w:p>
+    <w:p>
+      <w:pPr>
+        <w:pStyle w:val="Heading2"/>
+      </w:pPr>
+      <w:r>
+        <w:t>Significance</w:t>
+      </w:r>
+    </w:p>
+    <w:p>
+      <w:pPr>
+        <w:pStyle w:val="Heading2"/>
+      </w:pPr>
+      <w:r>
+        <w:t>Hyperparameter</w:t>
+      </w:r>
+    </w:p>
+    <w:p>
+      <w:pPr>
+        <w:pStyle w:val="Heading2"/>
+      </w:pPr>
+      <w:r>
+        <w:t>Conclusions</w:t>
       </w:r>
     </w:p>
     <w:p>
@@ -2563,18 +3059,142 @@
         <w:footnoteRef/>
       </w:r>
       <w:r>
-        <w:tab/>
-      </w:r>
-      <w:hyperlink r:id="rId1" w:history="1">
-        <w:r>
-          <w:rPr>
-            <w:rStyle w:val="Hyperlink"/>
-          </w:rPr>
-          <w:t>https://archive.ics.uci.edu/dataset/222/bank+marketing</w:t>
-        </w:r>
-      </w:hyperlink>
-      <w:r>
         <w:t xml:space="preserve"> </w:t>
+      </w:r>
+      <w:r>
+        <w:t>https://archive.ics.uci.edu/dataset/222/bank+marketing</w:t>
+      </w:r>
+    </w:p>
+    <w:p>
+      <w:pPr>
+        <w:pStyle w:val="FootnoteText"/>
+      </w:pPr>
+    </w:p>
+  </w:footnote>
+  <w:footnote w:id="2">
+    <w:p>
+      <w:pPr>
+        <w:pStyle w:val="FootnoteText"/>
+        <w:ind w:left="0" w:firstLine="0"/>
+      </w:pPr>
+      <w:r>
+        <w:rPr>
+          <w:rStyle w:val="FootnoteReference"/>
+        </w:rPr>
+        <w:footnoteRef/>
+      </w:r>
+      <w:r>
+        <w:t xml:space="preserve"> </w:t>
+      </w:r>
+      <w:r>
+        <w:t>https://www.self.inc/blog/bank-balance-negative</w:t>
+      </w:r>
+    </w:p>
+  </w:footnote>
+  <w:footnote w:id="3">
+    <w:p>
+      <w:pPr>
+        <w:rPr>
+          <w:szCs w:val="18"/>
+        </w:rPr>
+      </w:pPr>
+      <w:r>
+        <w:rPr>
+          <w:rStyle w:val="FootnoteReference"/>
+          <w:szCs w:val="18"/>
+        </w:rPr>
+        <w:footnoteRef/>
+      </w:r>
+      <w:r>
+        <w:rPr>
+          <w:szCs w:val="18"/>
+        </w:rPr>
+        <w:t xml:space="preserve"> </w:t>
+      </w:r>
+      <w:r>
+        <w:rPr>
+          <w:szCs w:val="18"/>
+        </w:rPr>
+        <w:t>https://arxiv.org/pdf/1906.08207v1.pdf</w:t>
+      </w:r>
+    </w:p>
+  </w:footnote>
+  <w:footnote w:id="4">
+    <w:p>
+      <w:pPr>
+        <w:rPr>
+          <w:szCs w:val="18"/>
+        </w:rPr>
+      </w:pPr>
+      <w:r>
+        <w:rPr>
+          <w:rStyle w:val="FootnoteReference"/>
+          <w:szCs w:val="18"/>
+        </w:rPr>
+        <w:footnoteRef/>
+      </w:r>
+      <w:r>
+        <w:rPr>
+          <w:szCs w:val="18"/>
+        </w:rPr>
+        <w:t>https://proceedings.neurips.cc/paper_files/paper/2019/file/fc192</w:t>
+      </w:r>
+      <w:r>
+        <w:rPr>
+          <w:szCs w:val="18"/>
+        </w:rPr>
+        <w:t xml:space="preserve"> </w:t>
+      </w:r>
+      <w:r>
+        <w:rPr>
+          <w:szCs w:val="18"/>
+        </w:rPr>
+        <w:t>b0</w:t>
+      </w:r>
+      <w:r>
+        <w:rPr>
+          <w:szCs w:val="18"/>
+        </w:rPr>
+        <w:t xml:space="preserve"> </w:t>
+      </w:r>
+      <w:r>
+        <w:rPr>
+          <w:szCs w:val="18"/>
+        </w:rPr>
+        <w:t>c0d270dbf41870a63a8c76c2f-Paper.pdf</w:t>
+      </w:r>
+    </w:p>
+    <w:p>
+      <w:pPr>
+        <w:pStyle w:val="FootnoteText"/>
+      </w:pPr>
+    </w:p>
+  </w:footnote>
+  <w:footnote w:id="5">
+    <w:p>
+      <w:pPr>
+        <w:rPr>
+          <w:szCs w:val="18"/>
+        </w:rPr>
+      </w:pPr>
+      <w:r>
+        <w:rPr>
+          <w:rStyle w:val="FootnoteReference"/>
+          <w:szCs w:val="18"/>
+        </w:rPr>
+        <w:footnoteRef/>
+      </w:r>
+      <w:r>
+        <w:rPr>
+          <w:szCs w:val="18"/>
+        </w:rPr>
+        <w:t xml:space="preserve"> </w:t>
+      </w:r>
+      <w:r>
+        <w:rPr>
+          <w:szCs w:val="18"/>
+        </w:rPr>
+        <w:t>https://arxiv.org/pdf/1706.01396.pdf</w:t>
       </w:r>
     </w:p>
   </w:footnote>
@@ -3394,6 +4014,32 @@
       <w:shd w:val="clear" w:color="auto" w:fill="E1DFDD"/>
     </w:rPr>
   </w:style>
+  <w:style w:type="paragraph" w:styleId="EndnoteText">
+    <w:name w:val="endnote text"/>
+    <w:basedOn w:val="Normal"/>
+    <w:link w:val="EndnoteTextChar"/>
+    <w:rsid w:val="00596724"/>
+    <w:pPr>
+      <w:spacing w:after="0"/>
+    </w:pPr>
+    <w:rPr>
+      <w:sz w:val="20"/>
+    </w:rPr>
+  </w:style>
+  <w:style w:type="character" w:customStyle="1" w:styleId="EndnoteTextChar">
+    <w:name w:val="Endnote Text Char"/>
+    <w:basedOn w:val="DefaultParagraphFont"/>
+    <w:link w:val="EndnoteText"/>
+    <w:rsid w:val="00596724"/>
+  </w:style>
+  <w:style w:type="character" w:styleId="EndnoteReference">
+    <w:name w:val="endnote reference"/>
+    <w:basedOn w:val="DefaultParagraphFont"/>
+    <w:rsid w:val="00596724"/>
+    <w:rPr>
+      <w:vertAlign w:val="superscript"/>
+    </w:rPr>
+  </w:style>
 </w:styles>
 </file>
 
@@ -3680,4 +4326,16 @@
   <a:objectDefaults/>
   <a:extraClrSchemeLst/>
 </a:theme>
+</file>
+
+<file path=customXml/item1.xml><?xml version="1.0" encoding="utf-8"?>
+<b:Sources xmlns:b="http://schemas.openxmlformats.org/officeDocument/2006/bibliography" xmlns="http://schemas.openxmlformats.org/officeDocument/2006/bibliography" SelectedStyle="\APASixthEditionOfficeOnline.xsl" StyleName="APA" Version="6"/>
+</file>
+
+<file path=customXml/itemProps1.xml><?xml version="1.0" encoding="utf-8"?>
+<ds:datastoreItem xmlns:ds="http://schemas.openxmlformats.org/officeDocument/2006/customXml" ds:itemID="{D79B91ED-5AFD-424D-B69E-7AC7D5D26CFC}">
+  <ds:schemaRefs>
+    <ds:schemaRef ds:uri="http://schemas.openxmlformats.org/officeDocument/2006/bibliography"/>
+  </ds:schemaRefs>
+</ds:datastoreItem>
 </file>
</xml_diff>